<commit_message>
change timer in getcarddataV2
</commit_message>
<xml_diff>
--- a/web-form/basedoc/Offspring.docx
+++ b/web-form/basedoc/Offspring.docx
@@ -8430,6 +8430,62 @@
         </w:rPr>
         <w:t xml:space="preserve"> </w:t>
       </w:r>
+      <w:r>
+        <w:rPr>
+          <w:rFonts w:ascii="TH SarabunIT๙" w:hAnsi="TH SarabunIT๙" w:cs="TH SarabunIT๙" w:hint="cs"/>
+          <w:b w:val="0"/>
+          <w:bCs w:val="0"/>
+          <w:sz w:val="32"/>
+          <w:szCs w:val="32"/>
+          <w:cs/>
+        </w:rPr>
+        <w:t>หมายเลขโทรศัพท์</w:t>
+      </w:r>
+      <w:r>
+        <w:rPr>
+          <w:rFonts w:ascii="TH SarabunIT๙" w:hAnsi="TH SarabunIT๙" w:cs="TH SarabunIT๙" w:hint="cs"/>
+          <w:b w:val="0"/>
+          <w:bCs w:val="0"/>
+          <w:sz w:val="32"/>
+          <w:szCs w:val="32"/>
+          <w:u w:val="dotted"/>
+          <w:cs/>
+        </w:rPr>
+        <w:t xml:space="preserve"> </w:t>
+      </w:r>
+      <w:r>
+        <w:rPr>
+          <w:rFonts w:ascii="TH SarabunIT๙" w:hAnsi="TH SarabunIT๙" w:cs="TH SarabunIT๙"/>
+          <w:b w:val="0"/>
+          <w:bCs w:val="0"/>
+          <w:sz w:val="32"/>
+          <w:szCs w:val="32"/>
+          <w:u w:val="dotted"/>
+        </w:rPr>
+        <w:t>{telNo</w:t>
+      </w:r>
+      <w:r>
+        <w:rPr>
+          <w:rFonts w:ascii="TH SarabunIT๙" w:hAnsi="TH SarabunIT๙" w:cs="TH SarabunIT๙"/>
+          <w:b w:val="0"/>
+          <w:bCs w:val="0"/>
+          <w:sz w:val="32"/>
+          <w:szCs w:val="32"/>
+          <w:u w:val="dotted"/>
+        </w:rPr>
+        <w:t>_wit1</w:t>
+      </w:r>
+      <w:r>
+        <w:rPr>
+          <w:rFonts w:ascii="TH SarabunIT๙" w:hAnsi="TH SarabunIT๙" w:cs="TH SarabunIT๙"/>
+          <w:b w:val="0"/>
+          <w:bCs w:val="0"/>
+          <w:sz w:val="32"/>
+          <w:szCs w:val="32"/>
+          <w:u w:val="dotted"/>
+        </w:rPr>
+        <w:t>}</w:t>
+      </w:r>
     </w:p>
     <w:p>
       <w:pPr>
@@ -13725,7 +13781,27 @@
           <w:szCs w:val="32"/>
           <w:u w:val="dotted"/>
         </w:rPr>
-        <w:t>{whodead}</w:t>
+        <w:t>{</w:t>
+      </w:r>
+      <w:proofErr w:type="spellStart"/>
+      <w:r>
+        <w:rPr>
+          <w:rFonts w:ascii="TH SarabunIT๙" w:hAnsi="TH SarabunIT๙" w:cs="TH SarabunIT๙"/>
+          <w:sz w:val="32"/>
+          <w:szCs w:val="32"/>
+          <w:u w:val="dotted"/>
+        </w:rPr>
+        <w:t>whodead</w:t>
+      </w:r>
+      <w:proofErr w:type="spellEnd"/>
+      <w:r>
+        <w:rPr>
+          <w:rFonts w:ascii="TH SarabunIT๙" w:hAnsi="TH SarabunIT๙" w:cs="TH SarabunIT๙"/>
+          <w:sz w:val="32"/>
+          <w:szCs w:val="32"/>
+          <w:u w:val="dotted"/>
+        </w:rPr>
+        <w:t>}</w:t>
       </w:r>
       <w:r>
         <w:rPr>
@@ -14874,6 +14950,73 @@
         </w:rPr>
         <w:t xml:space="preserve"> </w:t>
       </w:r>
+      <w:r>
+        <w:rPr>
+          <w:rFonts w:ascii="TH SarabunIT๙" w:hAnsi="TH SarabunIT๙" w:cs="TH SarabunIT๙" w:hint="cs"/>
+          <w:b w:val="0"/>
+          <w:bCs w:val="0"/>
+          <w:sz w:val="32"/>
+          <w:szCs w:val="32"/>
+          <w:cs/>
+        </w:rPr>
+        <w:t>หมายเลขโทรศัพท์</w:t>
+      </w:r>
+      <w:r>
+        <w:rPr>
+          <w:rFonts w:ascii="TH SarabunIT๙" w:hAnsi="TH SarabunIT๙" w:cs="TH SarabunIT๙" w:hint="cs"/>
+          <w:b w:val="0"/>
+          <w:bCs w:val="0"/>
+          <w:sz w:val="32"/>
+          <w:szCs w:val="32"/>
+          <w:u w:val="dotted"/>
+          <w:cs/>
+        </w:rPr>
+        <w:t xml:space="preserve"> </w:t>
+      </w:r>
+      <w:r>
+        <w:rPr>
+          <w:rFonts w:ascii="TH SarabunIT๙" w:hAnsi="TH SarabunIT๙" w:cs="TH SarabunIT๙"/>
+          <w:b w:val="0"/>
+          <w:bCs w:val="0"/>
+          <w:sz w:val="32"/>
+          <w:szCs w:val="32"/>
+          <w:u w:val="dotted"/>
+        </w:rPr>
+        <w:t>{telNo</w:t>
+      </w:r>
+      <w:r>
+        <w:rPr>
+          <w:rFonts w:ascii="TH SarabunIT๙" w:hAnsi="TH SarabunIT๙" w:cs="TH SarabunIT๙"/>
+          <w:b w:val="0"/>
+          <w:bCs w:val="0"/>
+          <w:sz w:val="32"/>
+          <w:szCs w:val="32"/>
+          <w:u w:val="dotted"/>
+        </w:rPr>
+        <w:t>_wit</w:t>
+      </w:r>
+      <w:r>
+        <w:rPr>
+          <w:rFonts w:ascii="TH SarabunIT๙" w:hAnsi="TH SarabunIT๙" w:cs="TH SarabunIT๙"/>
+          <w:b w:val="0"/>
+          <w:bCs w:val="0"/>
+          <w:sz w:val="32"/>
+          <w:szCs w:val="32"/>
+          <w:u w:val="dotted"/>
+        </w:rPr>
+        <w:t>2</w:t>
+      </w:r>
+      <w:r>
+        <w:rPr>
+          <w:rFonts w:ascii="TH SarabunIT๙" w:hAnsi="TH SarabunIT๙" w:cs="TH SarabunIT๙"/>
+          <w:b w:val="0"/>
+          <w:bCs w:val="0"/>
+          <w:sz w:val="32"/>
+          <w:szCs w:val="32"/>
+          <w:u w:val="dotted"/>
+        </w:rPr>
+        <w:t>}</w:t>
+      </w:r>
     </w:p>
     <w:p>
       <w:pPr>
@@ -19780,6 +19923,1650 @@
     </w:p>
     <w:p>
       <w:pPr>
+        <w:ind w:right="29"/>
+        <w:rPr>
+          <w:rFonts w:ascii="TH SarabunIT๙" w:eastAsia="Times New Roman" w:hAnsi="TH SarabunIT๙" w:cs="TH SarabunIT๙"/>
+          <w:color w:val="000000"/>
+          <w:sz w:val="32"/>
+          <w:szCs w:val="32"/>
+        </w:rPr>
+      </w:pPr>
+      <w:r>
+        <w:br w:type="page"/>
+      </w:r>
+      <w:r>
+        <w:rPr>
+          <w:rFonts w:ascii="TH SarabunIT๙" w:eastAsia="Times New Roman" w:hAnsi="TH SarabunIT๙" w:cs="TH SarabunIT๙"/>
+          <w:b/>
+          <w:bCs/>
+          <w:color w:val="000000"/>
+          <w:sz w:val="52"/>
+          <w:szCs w:val="52"/>
+          <w:cs/>
+        </w:rPr>
+        <w:lastRenderedPageBreak/>
+        <w:t xml:space="preserve">             </w:t>
+      </w:r>
+      <w:r>
+        <w:rPr>
+          <w:rFonts w:ascii="TH SarabunIT๙" w:eastAsia="Times New Roman" w:hAnsi="TH SarabunIT๙" w:cs="TH SarabunIT๙"/>
+          <w:noProof/>
+          <w:color w:val="000000"/>
+          <w:sz w:val="32"/>
+          <w:szCs w:val="32"/>
+        </w:rPr>
+        <w:pict>
+          <v:shape id="_x0000_s5823" type="#_x0000_t75" style="position:absolute;margin-left:6pt;margin-top:-1.95pt;width:44.5pt;height:54pt;z-index:5;mso-position-horizontal-relative:text;mso-position-vertical-relative:text">
+            <v:imagedata r:id="rId9" o:title="KRUIT"/>
+          </v:shape>
+        </w:pict>
+      </w:r>
+    </w:p>
+    <w:p>
+      <w:pPr>
+        <w:tabs>
+          <w:tab w:val="left" w:pos="720"/>
+        </w:tabs>
+        <w:ind w:right="29"/>
+        <w:jc w:val="center"/>
+        <w:rPr>
+          <w:rFonts w:ascii="TH SarabunIT๙" w:eastAsia="Times New Roman" w:hAnsi="TH SarabunIT๙" w:cs="TH SarabunIT๙"/>
+          <w:b/>
+          <w:bCs/>
+          <w:color w:val="000000"/>
+          <w:sz w:val="32"/>
+          <w:szCs w:val="32"/>
+        </w:rPr>
+      </w:pPr>
+      <w:r>
+        <w:rPr>
+          <w:rFonts w:ascii="TH SarabunIT๙" w:eastAsia="Times New Roman" w:hAnsi="TH SarabunIT๙" w:cs="TH SarabunIT๙"/>
+          <w:b/>
+          <w:bCs/>
+          <w:color w:val="000000"/>
+          <w:sz w:val="52"/>
+          <w:szCs w:val="52"/>
+          <w:cs/>
+        </w:rPr>
+        <w:t>บันทึกข้อความ</w:t>
+      </w:r>
+    </w:p>
+    <w:p>
+      <w:pPr>
+        <w:tabs>
+          <w:tab w:val="right" w:pos="9000"/>
+        </w:tabs>
+        <w:rPr>
+          <w:rFonts w:ascii="TH SarabunIT๙" w:hAnsi="TH SarabunIT๙" w:cs="TH SarabunIT๙"/>
+          <w:b/>
+          <w:bCs/>
+          <w:sz w:val="40"/>
+          <w:szCs w:val="40"/>
+        </w:rPr>
+      </w:pPr>
+      <w:r>
+        <w:rPr>
+          <w:rFonts w:ascii="TH SarabunIT๙" w:hAnsi="TH SarabunIT๙" w:cs="TH SarabunIT๙"/>
+          <w:b/>
+          <w:bCs/>
+          <w:sz w:val="40"/>
+          <w:szCs w:val="40"/>
+          <w:cs/>
+        </w:rPr>
+        <w:t>ส่วนราชการ</w:t>
+      </w:r>
+      <w:r>
+        <w:rPr>
+          <w:rFonts w:ascii="TH SarabunIT๙" w:hAnsi="TH SarabunIT๙" w:cs="TH SarabunIT๙"/>
+          <w:sz w:val="32"/>
+          <w:szCs w:val="32"/>
+          <w:u w:val="dotted"/>
+          <w:cs/>
+        </w:rPr>
+        <w:t xml:space="preserve">     </w:t>
+      </w:r>
+      <w:r>
+        <w:rPr>
+          <w:rFonts w:ascii="TH SarabunIT๙" w:hAnsi="TH SarabunIT๙" w:cs="TH SarabunIT๙" w:hint="cs"/>
+          <w:sz w:val="32"/>
+          <w:szCs w:val="32"/>
+          <w:u w:val="dotted"/>
+          <w:cs/>
+        </w:rPr>
+        <w:t>ฝ่ายปกครอง โทร. 5558</w:t>
+      </w:r>
+      <w:r>
+        <w:rPr>
+          <w:rFonts w:ascii="TH SarabunIT๙" w:hAnsi="TH SarabunIT๙" w:cs="TH SarabunIT๙" w:hint="cs"/>
+          <w:u w:val="dotted"/>
+          <w:cs/>
+        </w:rPr>
+        <w:t xml:space="preserve">                                                                 </w:t>
+      </w:r>
+      <w:r>
+        <w:rPr>
+          <w:rFonts w:ascii="TH SarabunIT๙" w:hAnsi="TH SarabunIT๙" w:cs="TH SarabunIT๙"/>
+          <w:u w:val="dotted"/>
+          <w:cs/>
+        </w:rPr>
+        <w:t xml:space="preserve">                     </w:t>
+      </w:r>
+      <w:r>
+        <w:rPr>
+          <w:rFonts w:ascii="TH SarabunIT๙" w:hAnsi="TH SarabunIT๙" w:cs="TH SarabunIT๙"/>
+          <w:color w:val="FFFFFF"/>
+          <w:u w:val="dotted"/>
+          <w:cs/>
+        </w:rPr>
+        <w:t>.</w:t>
+      </w:r>
+      <w:r>
+        <w:rPr>
+          <w:rFonts w:ascii="TH SarabunIT๙" w:hAnsi="TH SarabunIT๙" w:cs="TH SarabunIT๙"/>
+          <w:b/>
+          <w:bCs/>
+          <w:sz w:val="40"/>
+          <w:szCs w:val="40"/>
+          <w:cs/>
+        </w:rPr>
+        <w:t>ที่</w:t>
+      </w:r>
+      <w:r>
+        <w:rPr>
+          <w:rFonts w:ascii="TH SarabunIT๙" w:hAnsi="TH SarabunIT๙" w:cs="TH SarabunIT๙"/>
+          <w:sz w:val="32"/>
+          <w:szCs w:val="32"/>
+          <w:u w:val="dotted"/>
+          <w:cs/>
+        </w:rPr>
+        <w:t xml:space="preserve">  </w:t>
+      </w:r>
+      <w:proofErr w:type="spellStart"/>
+      <w:r>
+        <w:rPr>
+          <w:rFonts w:ascii="TH SarabunIT๙" w:hAnsi="TH SarabunIT๙" w:cs="TH SarabunIT๙"/>
+          <w:sz w:val="32"/>
+          <w:szCs w:val="32"/>
+          <w:u w:val="dotted"/>
+          <w:cs/>
+        </w:rPr>
+        <w:t>กท</w:t>
+      </w:r>
+      <w:proofErr w:type="spellEnd"/>
+      <w:r>
+        <w:rPr>
+          <w:rFonts w:ascii="TH SarabunIT๙" w:hAnsi="TH SarabunIT๙" w:cs="TH SarabunIT๙"/>
+          <w:sz w:val="32"/>
+          <w:szCs w:val="32"/>
+          <w:u w:val="dotted"/>
+          <w:cs/>
+        </w:rPr>
+        <w:t xml:space="preserve"> </w:t>
+      </w:r>
+      <w:r>
+        <w:rPr>
+          <w:rFonts w:ascii="TH SarabunIT๙" w:hAnsi="TH SarabunIT๙" w:cs="TH SarabunIT๙"/>
+          <w:sz w:val="32"/>
+          <w:szCs w:val="32"/>
+          <w:u w:val="dotted"/>
+        </w:rPr>
+        <w:t>8801</w:t>
+      </w:r>
+      <w:r>
+        <w:rPr>
+          <w:rFonts w:ascii="TH SarabunIT๙" w:hAnsi="TH SarabunIT๙" w:cs="TH SarabunIT๙"/>
+          <w:sz w:val="32"/>
+          <w:szCs w:val="32"/>
+          <w:u w:val="dotted"/>
+          <w:cs/>
+        </w:rPr>
+        <w:t>/</w:t>
+      </w:r>
+      <w:r>
+        <w:rPr>
+          <w:rFonts w:ascii="TH SarabunIT๙" w:hAnsi="TH SarabunIT๙" w:cs="TH SarabunIT๙" w:hint="cs"/>
+          <w:sz w:val="32"/>
+          <w:szCs w:val="32"/>
+          <w:u w:val="dotted"/>
+          <w:cs/>
+        </w:rPr>
+        <w:t xml:space="preserve">        </w:t>
+      </w:r>
+      <w:r>
+        <w:rPr>
+          <w:rFonts w:ascii="TH SarabunIT๙" w:hAnsi="TH SarabunIT๙" w:cs="TH SarabunIT๙"/>
+          <w:sz w:val="32"/>
+          <w:szCs w:val="32"/>
+          <w:u w:val="dotted"/>
+          <w:cs/>
+        </w:rPr>
+        <w:t xml:space="preserve">                                    </w:t>
+      </w:r>
+      <w:r>
+        <w:rPr>
+          <w:rFonts w:ascii="TH SarabunIT๙" w:hAnsi="TH SarabunIT๙" w:cs="TH SarabunIT๙"/>
+          <w:b/>
+          <w:bCs/>
+          <w:sz w:val="40"/>
+          <w:szCs w:val="40"/>
+          <w:cs/>
+        </w:rPr>
+        <w:t>วันที่</w:t>
+      </w:r>
+      <w:r>
+        <w:rPr>
+          <w:rFonts w:ascii="TH SarabunIT๙" w:hAnsi="TH SarabunIT๙" w:cs="TH SarabunIT๙"/>
+          <w:sz w:val="32"/>
+          <w:szCs w:val="32"/>
+          <w:u w:val="dotted"/>
+          <w:cs/>
+        </w:rPr>
+        <w:t xml:space="preserve"> </w:t>
+      </w:r>
+      <w:r>
+        <w:rPr>
+          <w:rFonts w:ascii="TH SarabunIT๙" w:hAnsi="TH SarabunIT๙" w:cs="TH SarabunIT๙" w:hint="cs"/>
+          <w:sz w:val="32"/>
+          <w:szCs w:val="32"/>
+          <w:u w:val="dotted"/>
+          <w:cs/>
+        </w:rPr>
+        <w:t xml:space="preserve"> </w:t>
+      </w:r>
+      <w:r>
+        <w:rPr>
+          <w:rFonts w:ascii="TH SarabunIT๙" w:hAnsi="TH SarabunIT๙" w:cs="TH SarabunIT๙" w:hint="cs"/>
+          <w:sz w:val="32"/>
+          <w:szCs w:val="32"/>
+          <w:u w:val="dotted"/>
+          <w:cs/>
+        </w:rPr>
+        <w:t xml:space="preserve">       </w:t>
+      </w:r>
+      <w:r>
+        <w:rPr>
+          <w:rFonts w:ascii="TH SarabunIT๙" w:hAnsi="TH SarabunIT๙" w:cs="TH SarabunIT๙"/>
+          <w:sz w:val="32"/>
+          <w:szCs w:val="32"/>
+          <w:u w:val="dotted"/>
+        </w:rPr>
+        <w:t>{</w:t>
+      </w:r>
+      <w:proofErr w:type="spellStart"/>
+      <w:r>
+        <w:rPr>
+          <w:rFonts w:ascii="TH SarabunIT๙" w:hAnsi="TH SarabunIT๙" w:cs="TH SarabunIT๙"/>
+          <w:sz w:val="32"/>
+          <w:szCs w:val="32"/>
+          <w:u w:val="dotted"/>
+        </w:rPr>
+        <w:t>tday</w:t>
+      </w:r>
+      <w:proofErr w:type="spellEnd"/>
+      <w:r>
+        <w:rPr>
+          <w:rFonts w:ascii="TH SarabunIT๙" w:hAnsi="TH SarabunIT๙" w:cs="TH SarabunIT๙"/>
+          <w:sz w:val="32"/>
+          <w:szCs w:val="32"/>
+          <w:u w:val="dotted"/>
+        </w:rPr>
+        <w:t>}</w:t>
+      </w:r>
+      <w:r>
+        <w:rPr>
+          <w:rFonts w:ascii="TH SarabunIT๙" w:hAnsi="TH SarabunIT๙" w:cs="TH SarabunIT๙" w:hint="cs"/>
+          <w:sz w:val="32"/>
+          <w:szCs w:val="32"/>
+          <w:u w:val="dotted"/>
+          <w:cs/>
+        </w:rPr>
+        <w:t xml:space="preserve">             </w:t>
+      </w:r>
+      <w:r>
+        <w:rPr>
+          <w:rFonts w:ascii="TH SarabunIT๙" w:hAnsi="TH SarabunIT๙" w:cs="TH SarabunIT๙"/>
+          <w:sz w:val="32"/>
+          <w:szCs w:val="32"/>
+          <w:u w:val="dotted"/>
+          <w:cs/>
+        </w:rPr>
+        <w:t xml:space="preserve"> </w:t>
+      </w:r>
+      <w:r>
+        <w:rPr>
+          <w:rFonts w:ascii="TH SarabunIT๙" w:hAnsi="TH SarabunIT๙" w:cs="TH SarabunIT๙" w:hint="cs"/>
+          <w:sz w:val="32"/>
+          <w:szCs w:val="32"/>
+          <w:u w:val="dotted"/>
+          <w:cs/>
+        </w:rPr>
+        <w:t xml:space="preserve">          </w:t>
+      </w:r>
+      <w:r>
+        <w:rPr>
+          <w:rFonts w:ascii="TH SarabunIT๙" w:hAnsi="TH SarabunIT๙" w:cs="TH SarabunIT๙"/>
+          <w:sz w:val="32"/>
+          <w:szCs w:val="32"/>
+          <w:u w:val="dotted"/>
+          <w:cs/>
+        </w:rPr>
+        <w:t xml:space="preserve">   </w:t>
+      </w:r>
+      <w:r>
+        <w:rPr>
+          <w:rFonts w:ascii="TH SarabunIT๙" w:hAnsi="TH SarabunIT๙" w:cs="TH SarabunIT๙" w:hint="cs"/>
+          <w:sz w:val="32"/>
+          <w:szCs w:val="32"/>
+          <w:u w:val="dotted"/>
+          <w:cs/>
+        </w:rPr>
+        <w:t xml:space="preserve"> </w:t>
+      </w:r>
+      <w:r>
+        <w:rPr>
+          <w:rFonts w:ascii="TH SarabunIT๙" w:hAnsi="TH SarabunIT๙" w:cs="TH SarabunIT๙"/>
+          <w:sz w:val="32"/>
+          <w:szCs w:val="32"/>
+          <w:u w:val="dotted"/>
+          <w:cs/>
+        </w:rPr>
+        <w:t xml:space="preserve">           </w:t>
+      </w:r>
+      <w:r>
+        <w:rPr>
+          <w:rFonts w:ascii="TH SarabunIT๙" w:hAnsi="TH SarabunIT๙" w:cs="TH SarabunIT๙" w:hint="cs"/>
+          <w:sz w:val="32"/>
+          <w:szCs w:val="32"/>
+          <w:u w:val="dotted"/>
+          <w:cs/>
+        </w:rPr>
+        <w:t xml:space="preserve"> </w:t>
+      </w:r>
+      <w:r>
+        <w:rPr>
+          <w:rFonts w:ascii="TH SarabunIT๙" w:hAnsi="TH SarabunIT๙" w:cs="TH SarabunIT๙"/>
+          <w:sz w:val="32"/>
+          <w:szCs w:val="32"/>
+          <w:u w:val="dotted"/>
+          <w:cs/>
+        </w:rPr>
+        <w:t xml:space="preserve">  </w:t>
+      </w:r>
+      <w:r>
+        <w:rPr>
+          <w:rFonts w:ascii="TH SarabunIT๙" w:hAnsi="TH SarabunIT๙" w:cs="TH SarabunIT๙"/>
+          <w:color w:val="FFFFFF"/>
+          <w:sz w:val="32"/>
+          <w:szCs w:val="32"/>
+          <w:u w:val="dotted"/>
+          <w:cs/>
+        </w:rPr>
+        <w:t>.</w:t>
+      </w:r>
+    </w:p>
+    <w:p>
+      <w:pPr>
+        <w:tabs>
+          <w:tab w:val="right" w:pos="9000"/>
+        </w:tabs>
+        <w:rPr>
+          <w:rFonts w:ascii="TH SarabunIT๙" w:hAnsi="TH SarabunIT๙" w:cs="TH SarabunIT๙"/>
+          <w:sz w:val="32"/>
+          <w:szCs w:val="32"/>
+          <w:u w:val="dotted"/>
+        </w:rPr>
+      </w:pPr>
+      <w:r>
+        <w:rPr>
+          <w:rFonts w:ascii="TH SarabunIT๙" w:hAnsi="TH SarabunIT๙" w:cs="TH SarabunIT๙"/>
+          <w:b/>
+          <w:bCs/>
+          <w:sz w:val="40"/>
+          <w:szCs w:val="40"/>
+          <w:cs/>
+        </w:rPr>
+        <w:t>เรื่อง</w:t>
+      </w:r>
+      <w:r>
+        <w:rPr>
+          <w:rFonts w:ascii="TH SarabunIT๙" w:hAnsi="TH SarabunIT๙" w:cs="TH SarabunIT๙"/>
+          <w:sz w:val="32"/>
+          <w:szCs w:val="32"/>
+          <w:u w:val="dotted"/>
+          <w:cs/>
+        </w:rPr>
+        <w:t xml:space="preserve">  </w:t>
+      </w:r>
+      <w:r>
+        <w:rPr>
+          <w:rFonts w:ascii="TH SarabunIT๙" w:hAnsi="TH SarabunIT๙" w:cs="TH SarabunIT๙" w:hint="cs"/>
+          <w:sz w:val="32"/>
+          <w:szCs w:val="32"/>
+          <w:u w:val="dotted"/>
+          <w:cs/>
+        </w:rPr>
+        <w:t>การ</w:t>
+      </w:r>
+      <w:r>
+        <w:rPr>
+          <w:rFonts w:ascii="TH SarabunIT๙" w:hAnsi="TH SarabunIT๙" w:cs="TH SarabunIT๙"/>
+          <w:sz w:val="32"/>
+          <w:szCs w:val="32"/>
+          <w:u w:val="dotted"/>
+          <w:cs/>
+        </w:rPr>
+        <w:t>สอบสวนทายาทผู้มีสิทธิรับมรดกของ</w:t>
+      </w:r>
+      <w:r>
+        <w:rPr>
+          <w:rFonts w:ascii="TH SarabunIT๙" w:hAnsi="TH SarabunIT๙" w:cs="TH SarabunIT๙" w:hint="cs"/>
+          <w:sz w:val="32"/>
+          <w:szCs w:val="32"/>
+          <w:u w:val="dotted"/>
+          <w:cs/>
+        </w:rPr>
+        <w:t xml:space="preserve"> </w:t>
+      </w:r>
+      <w:r>
+        <w:rPr>
+          <w:rFonts w:ascii="TH SarabunIT๙" w:hAnsi="TH SarabunIT๙" w:cs="TH SarabunIT๙"/>
+          <w:sz w:val="32"/>
+          <w:szCs w:val="32"/>
+          <w:u w:val="dotted"/>
+        </w:rPr>
+        <w:t>{</w:t>
+      </w:r>
+      <w:proofErr w:type="spellStart"/>
+      <w:r>
+        <w:rPr>
+          <w:rFonts w:ascii="TH SarabunIT๙" w:hAnsi="TH SarabunIT๙" w:cs="TH SarabunIT๙"/>
+          <w:sz w:val="32"/>
+          <w:szCs w:val="32"/>
+          <w:u w:val="dotted"/>
+        </w:rPr>
+        <w:t>whodead</w:t>
+      </w:r>
+      <w:proofErr w:type="spellEnd"/>
+      <w:r>
+        <w:rPr>
+          <w:rFonts w:ascii="TH SarabunIT๙" w:hAnsi="TH SarabunIT๙" w:cs="TH SarabunIT๙"/>
+          <w:sz w:val="32"/>
+          <w:szCs w:val="32"/>
+          <w:u w:val="dotted"/>
+        </w:rPr>
+        <w:t>}</w:t>
+      </w:r>
+      <w:r>
+        <w:rPr>
+          <w:rFonts w:ascii="TH SarabunIT๙" w:hAnsi="TH SarabunIT๙" w:cs="TH SarabunIT๙" w:hint="cs"/>
+          <w:sz w:val="32"/>
+          <w:szCs w:val="32"/>
+          <w:u w:val="dotted"/>
+          <w:cs/>
+        </w:rPr>
+        <w:t xml:space="preserve"> </w:t>
+      </w:r>
+      <w:r>
+        <w:rPr>
+          <w:rFonts w:ascii="TH SarabunIT๙" w:hAnsi="TH SarabunIT๙" w:cs="TH SarabunIT๙"/>
+          <w:sz w:val="32"/>
+          <w:szCs w:val="32"/>
+          <w:u w:val="dotted"/>
+        </w:rPr>
+        <w:tab/>
+      </w:r>
+    </w:p>
+    <w:p>
+      <w:pPr>
+        <w:spacing w:before="120" w:after="120"/>
+        <w:ind w:right="28"/>
+        <w:rPr>
+          <w:rFonts w:ascii="TH SarabunIT๙" w:eastAsia="Times New Roman" w:hAnsi="TH SarabunIT๙" w:cs="TH SarabunIT๙"/>
+          <w:color w:val="000000"/>
+          <w:sz w:val="32"/>
+          <w:szCs w:val="32"/>
+          <w:cs/>
+        </w:rPr>
+      </w:pPr>
+      <w:r>
+        <w:rPr>
+          <w:rFonts w:ascii="TH SarabunIT๙" w:eastAsia="Times New Roman" w:hAnsi="TH SarabunIT๙" w:cs="TH SarabunIT๙"/>
+          <w:color w:val="000000"/>
+          <w:sz w:val="32"/>
+          <w:szCs w:val="32"/>
+          <w:cs/>
+        </w:rPr>
+        <w:t>เรียน</w:t>
+      </w:r>
+      <w:r>
+        <w:rPr>
+          <w:rFonts w:ascii="TH SarabunIT๙" w:eastAsia="Times New Roman" w:hAnsi="TH SarabunIT๙" w:cs="TH SarabunIT๙" w:hint="cs"/>
+          <w:color w:val="000000"/>
+          <w:sz w:val="32"/>
+          <w:szCs w:val="32"/>
+          <w:cs/>
+        </w:rPr>
+        <w:tab/>
+        <w:t>หัวหน้าฝ่ายปกครอง</w:t>
+      </w:r>
+    </w:p>
+    <w:p>
+      <w:pPr>
+        <w:jc w:val="thaiDistribute"/>
+        <w:rPr>
+          <w:rFonts w:ascii="TH SarabunIT๙" w:hAnsi="TH SarabunIT๙" w:cs="TH SarabunIT๙"/>
+          <w:sz w:val="32"/>
+          <w:szCs w:val="32"/>
+        </w:rPr>
+      </w:pPr>
+      <w:r>
+        <w:rPr>
+          <w:rFonts w:ascii="TH SarabunIT๙" w:hAnsi="TH SarabunIT๙" w:cs="TH SarabunIT๙" w:hint="cs"/>
+          <w:cs/>
+        </w:rPr>
+        <w:tab/>
+      </w:r>
+      <w:r>
+        <w:rPr>
+          <w:rFonts w:ascii="TH SarabunIT๙" w:hAnsi="TH SarabunIT๙" w:cs="TH SarabunIT๙" w:hint="cs"/>
+          <w:cs/>
+        </w:rPr>
+        <w:tab/>
+      </w:r>
+      <w:r>
+        <w:rPr>
+          <w:rFonts w:ascii="TH SarabunIT๙" w:hAnsi="TH SarabunIT๙" w:cs="TH SarabunIT๙" w:hint="cs"/>
+          <w:sz w:val="32"/>
+          <w:szCs w:val="32"/>
+          <w:cs/>
+        </w:rPr>
+        <w:t>ตามที่</w:t>
+      </w:r>
+      <w:r>
+        <w:rPr>
+          <w:rFonts w:ascii="TH SarabunIT๙" w:hAnsi="TH SarabunIT๙" w:cs="TH SarabunIT๙" w:hint="cs"/>
+          <w:color w:val="000000"/>
+          <w:sz w:val="32"/>
+          <w:szCs w:val="32"/>
+          <w:cs/>
+        </w:rPr>
+        <w:t>***หน่วยงาน***</w:t>
+      </w:r>
+      <w:r>
+        <w:rPr>
+          <w:rFonts w:ascii="TH SarabunIT๙" w:hAnsi="TH SarabunIT๙" w:cs="TH SarabunIT๙" w:hint="cs"/>
+          <w:sz w:val="32"/>
+          <w:szCs w:val="32"/>
+          <w:cs/>
+        </w:rPr>
+        <w:t xml:space="preserve"> มีหนังสือที่</w:t>
+      </w:r>
+      <w:r>
+        <w:rPr>
+          <w:rFonts w:ascii="TH SarabunIT๙" w:hAnsi="TH SarabunIT๙" w:cs="TH SarabunIT๙" w:hint="cs"/>
+          <w:sz w:val="32"/>
+          <w:szCs w:val="32"/>
+          <w:cs/>
+        </w:rPr>
+        <w:t xml:space="preserve"> </w:t>
+      </w:r>
+      <w:r>
+        <w:rPr>
+          <w:rFonts w:ascii="TH SarabunIT๙" w:hAnsi="TH SarabunIT๙" w:cs="TH SarabunIT๙"/>
+          <w:sz w:val="32"/>
+          <w:szCs w:val="32"/>
+        </w:rPr>
+        <w:t>{</w:t>
+      </w:r>
+      <w:proofErr w:type="spellStart"/>
+      <w:r>
+        <w:rPr>
+          <w:rFonts w:ascii="TH SarabunIT๙" w:hAnsi="TH SarabunIT๙" w:cs="TH SarabunIT๙"/>
+          <w:sz w:val="32"/>
+          <w:szCs w:val="32"/>
+        </w:rPr>
+        <w:t>docNo</w:t>
+      </w:r>
+      <w:proofErr w:type="spellEnd"/>
+      <w:r>
+        <w:rPr>
+          <w:rFonts w:ascii="TH SarabunIT๙" w:hAnsi="TH SarabunIT๙" w:cs="TH SarabunIT๙"/>
+          <w:sz w:val="32"/>
+          <w:szCs w:val="32"/>
+        </w:rPr>
+        <w:t>}</w:t>
+      </w:r>
+      <w:r>
+        <w:rPr>
+          <w:rFonts w:ascii="TH SarabunIT๙" w:hAnsi="TH SarabunIT๙" w:cs="TH SarabunIT๙" w:hint="cs"/>
+          <w:sz w:val="32"/>
+          <w:szCs w:val="32"/>
+          <w:cs/>
+        </w:rPr>
+        <w:t xml:space="preserve"> </w:t>
+      </w:r>
+      <w:r>
+        <w:rPr>
+          <w:rFonts w:ascii="TH SarabunIT๙" w:hAnsi="TH SarabunIT๙" w:cs="TH SarabunIT๙" w:hint="cs"/>
+          <w:sz w:val="32"/>
+          <w:szCs w:val="32"/>
+          <w:cs/>
+        </w:rPr>
+        <w:t xml:space="preserve">ขอความอนุเคราะห์ให้สำนักงานเขตทุ่งครุ </w:t>
+      </w:r>
+      <w:r>
+        <w:rPr>
+          <w:rFonts w:ascii="TH SarabunIT๙" w:hAnsi="TH SarabunIT๙" w:cs="TH SarabunIT๙"/>
+          <w:spacing w:val="-4"/>
+          <w:sz w:val="32"/>
+          <w:szCs w:val="32"/>
+          <w:cs/>
+        </w:rPr>
+        <w:t>สอบสวนปากคำ</w:t>
+      </w:r>
+      <w:r>
+        <w:rPr>
+          <w:rFonts w:ascii="TH SarabunIT๙" w:hAnsi="TH SarabunIT๙" w:cs="TH SarabunIT๙" w:hint="cs"/>
+          <w:sz w:val="32"/>
+          <w:szCs w:val="32"/>
+          <w:cs/>
+        </w:rPr>
+        <w:t>ทายาทของ</w:t>
+      </w:r>
+      <w:r>
+        <w:rPr>
+          <w:rFonts w:ascii="TH SarabunIT๙" w:hAnsi="TH SarabunIT๙" w:cs="TH SarabunIT๙" w:hint="cs"/>
+          <w:sz w:val="32"/>
+          <w:szCs w:val="32"/>
+          <w:cs/>
+        </w:rPr>
+        <w:t xml:space="preserve"> </w:t>
+      </w:r>
+      <w:r>
+        <w:rPr>
+          <w:rFonts w:ascii="TH SarabunIT๙" w:hAnsi="TH SarabunIT๙" w:cs="TH SarabunIT๙"/>
+          <w:sz w:val="32"/>
+          <w:szCs w:val="32"/>
+        </w:rPr>
+        <w:t>{</w:t>
+      </w:r>
+      <w:proofErr w:type="spellStart"/>
+      <w:r>
+        <w:rPr>
+          <w:rFonts w:ascii="TH SarabunIT๙" w:hAnsi="TH SarabunIT๙" w:cs="TH SarabunIT๙"/>
+          <w:sz w:val="32"/>
+          <w:szCs w:val="32"/>
+        </w:rPr>
+        <w:t>whodead</w:t>
+      </w:r>
+      <w:proofErr w:type="spellEnd"/>
+      <w:r>
+        <w:rPr>
+          <w:rFonts w:ascii="TH SarabunIT๙" w:hAnsi="TH SarabunIT๙" w:cs="TH SarabunIT๙"/>
+          <w:sz w:val="32"/>
+          <w:szCs w:val="32"/>
+        </w:rPr>
+        <w:t>}</w:t>
+      </w:r>
+      <w:r>
+        <w:rPr>
+          <w:rFonts w:ascii="TH SarabunIT๙" w:hAnsi="TH SarabunIT๙" w:cs="TH SarabunIT๙" w:hint="cs"/>
+          <w:sz w:val="32"/>
+          <w:szCs w:val="32"/>
+          <w:cs/>
+        </w:rPr>
+        <w:t xml:space="preserve"> </w:t>
+      </w:r>
+      <w:r>
+        <w:rPr>
+          <w:rFonts w:ascii="TH SarabunIT๙" w:hAnsi="TH SarabunIT๙" w:cs="TH SarabunIT๙" w:hint="cs"/>
+          <w:sz w:val="32"/>
+          <w:szCs w:val="32"/>
+          <w:cs/>
+        </w:rPr>
+        <w:t xml:space="preserve">(ผู้ตาย) </w:t>
+      </w:r>
+      <w:r>
+        <w:rPr>
+          <w:rFonts w:ascii="TH SarabunIT๙" w:hAnsi="TH SarabunIT๙" w:cs="TH SarabunIT๙" w:hint="cs"/>
+          <w:sz w:val="32"/>
+          <w:szCs w:val="32"/>
+          <w:cs/>
+        </w:rPr>
+        <w:t>เพื่อ</w:t>
+      </w:r>
+      <w:r>
+        <w:rPr>
+          <w:rFonts w:ascii="TH SarabunIT๙" w:hAnsi="TH SarabunIT๙" w:cs="TH SarabunIT๙" w:hint="cs"/>
+          <w:color w:val="000000"/>
+          <w:sz w:val="32"/>
+          <w:szCs w:val="32"/>
+          <w:cs/>
+        </w:rPr>
+        <w:t>***</w:t>
+      </w:r>
+      <w:r>
+        <w:rPr>
+          <w:rFonts w:ascii="TH SarabunIT๙" w:hAnsi="TH SarabunIT๙" w:cs="TH SarabunIT๙" w:hint="cs"/>
+          <w:color w:val="000000"/>
+          <w:sz w:val="32"/>
+          <w:szCs w:val="32"/>
+          <w:cs/>
+        </w:rPr>
+        <w:t>เหตุผล ทำอะไร</w:t>
+      </w:r>
+      <w:r>
+        <w:rPr>
+          <w:rFonts w:ascii="TH SarabunIT๙" w:hAnsi="TH SarabunIT๙" w:cs="TH SarabunIT๙" w:hint="cs"/>
+          <w:color w:val="000000"/>
+          <w:sz w:val="32"/>
+          <w:szCs w:val="32"/>
+          <w:cs/>
+        </w:rPr>
+        <w:t>***</w:t>
+      </w:r>
+      <w:r>
+        <w:rPr>
+          <w:rFonts w:ascii="TH SarabunIT๙" w:hAnsi="TH SarabunIT๙" w:cs="TH SarabunIT๙" w:hint="cs"/>
+          <w:sz w:val="32"/>
+          <w:szCs w:val="32"/>
+          <w:cs/>
+        </w:rPr>
+        <w:t xml:space="preserve"> นั้น</w:t>
+      </w:r>
+    </w:p>
+    <w:p>
+      <w:pPr>
+        <w:spacing w:before="120" w:after="120"/>
+        <w:ind w:right="-1"/>
+        <w:jc w:val="thaiDistribute"/>
+        <w:rPr>
+          <w:rFonts w:ascii="TH SarabunIT๙" w:hAnsi="TH SarabunIT๙" w:cs="TH SarabunIT๙"/>
+          <w:sz w:val="32"/>
+          <w:szCs w:val="32"/>
+          <w:cs/>
+        </w:rPr>
+      </w:pPr>
+      <w:r>
+        <w:rPr>
+          <w:rFonts w:ascii="TH SarabunIT๙" w:hAnsi="TH SarabunIT๙" w:cs="TH SarabunIT๙" w:hint="cs"/>
+          <w:sz w:val="32"/>
+          <w:szCs w:val="32"/>
+          <w:cs/>
+        </w:rPr>
+        <w:tab/>
+      </w:r>
+      <w:r>
+        <w:rPr>
+          <w:rFonts w:ascii="TH SarabunIT๙" w:hAnsi="TH SarabunIT๙" w:cs="TH SarabunIT๙" w:hint="cs"/>
+          <w:sz w:val="32"/>
+          <w:szCs w:val="32"/>
+          <w:cs/>
+        </w:rPr>
+        <w:tab/>
+        <w:t>กลุ่มงานปกครอง</w:t>
+      </w:r>
+      <w:r>
+        <w:rPr>
+          <w:rFonts w:ascii="TH SarabunIT๙" w:hAnsi="TH SarabunIT๙" w:cs="TH SarabunIT๙" w:hint="cs"/>
+          <w:sz w:val="32"/>
+          <w:szCs w:val="32"/>
+          <w:cs/>
+        </w:rPr>
+        <w:t>ได้สอบปากคำ</w:t>
+      </w:r>
+      <w:r>
+        <w:rPr>
+          <w:rFonts w:ascii="TH SarabunIT๙" w:hAnsi="TH SarabunIT๙" w:cs="TH SarabunIT๙" w:hint="cs"/>
+          <w:sz w:val="32"/>
+          <w:szCs w:val="32"/>
+          <w:cs/>
+        </w:rPr>
+        <w:t xml:space="preserve"> </w:t>
+      </w:r>
+      <w:r>
+        <w:rPr>
+          <w:rFonts w:ascii="TH SarabunIT๙" w:hAnsi="TH SarabunIT๙" w:cs="TH SarabunIT๙"/>
+          <w:sz w:val="32"/>
+          <w:szCs w:val="32"/>
+        </w:rPr>
+        <w:t>{</w:t>
+      </w:r>
+      <w:proofErr w:type="spellStart"/>
+      <w:r>
+        <w:rPr>
+          <w:rFonts w:ascii="TH SarabunIT๙" w:hAnsi="TH SarabunIT๙" w:cs="TH SarabunIT๙"/>
+          <w:sz w:val="32"/>
+          <w:szCs w:val="32"/>
+        </w:rPr>
+        <w:t>fullname</w:t>
+      </w:r>
+      <w:proofErr w:type="spellEnd"/>
+      <w:r>
+        <w:rPr>
+          <w:rFonts w:ascii="TH SarabunIT๙" w:hAnsi="TH SarabunIT๙" w:cs="TH SarabunIT๙"/>
+          <w:sz w:val="32"/>
+          <w:szCs w:val="32"/>
+        </w:rPr>
+        <w:t>}</w:t>
+      </w:r>
+      <w:r>
+        <w:rPr>
+          <w:rFonts w:ascii="TH SarabunIT๙" w:hAnsi="TH SarabunIT๙" w:cs="TH SarabunIT๙" w:hint="cs"/>
+          <w:sz w:val="32"/>
+          <w:szCs w:val="32"/>
+          <w:cs/>
+        </w:rPr>
+        <w:t xml:space="preserve"> พร้อมพยาน</w:t>
+      </w:r>
+      <w:r>
+        <w:rPr>
+          <w:rFonts w:ascii="TH SarabunIT๙" w:hAnsi="TH SarabunIT๙" w:cs="TH SarabunIT๙" w:hint="cs"/>
+          <w:sz w:val="32"/>
+          <w:szCs w:val="32"/>
+          <w:cs/>
+        </w:rPr>
+        <w:t xml:space="preserve"> จำนวน</w:t>
+      </w:r>
+      <w:r>
+        <w:rPr>
+          <w:rFonts w:ascii="TH SarabunIT๙" w:hAnsi="TH SarabunIT๙" w:cs="TH SarabunIT๙" w:hint="cs"/>
+          <w:sz w:val="32"/>
+          <w:szCs w:val="32"/>
+          <w:cs/>
+        </w:rPr>
+        <w:t xml:space="preserve"> </w:t>
+      </w:r>
+      <w:r>
+        <w:rPr>
+          <w:rFonts w:ascii="TH SarabunIT๙" w:hAnsi="TH SarabunIT๙" w:cs="TH SarabunIT๙" w:hint="cs"/>
+          <w:sz w:val="32"/>
+          <w:szCs w:val="32"/>
+          <w:cs/>
+        </w:rPr>
+        <w:t>2 ปาก</w:t>
+      </w:r>
+      <w:r>
+        <w:rPr>
+          <w:rFonts w:ascii="TH SarabunIT๙" w:hAnsi="TH SarabunIT๙" w:cs="TH SarabunIT๙" w:hint="cs"/>
+          <w:sz w:val="32"/>
+          <w:szCs w:val="32"/>
+          <w:cs/>
+        </w:rPr>
+        <w:t xml:space="preserve"> </w:t>
+      </w:r>
+      <w:r>
+        <w:rPr>
+          <w:rFonts w:ascii="TH SarabunIT๙" w:hAnsi="TH SarabunIT๙" w:cs="TH SarabunIT๙" w:hint="cs"/>
+          <w:spacing w:val="-4"/>
+          <w:sz w:val="32"/>
+          <w:szCs w:val="32"/>
+          <w:cs/>
+        </w:rPr>
+        <w:t>เรียบร้อยแล้ว</w:t>
+      </w:r>
+    </w:p>
+    <w:p>
+      <w:pPr>
+        <w:tabs>
+          <w:tab w:val="left" w:pos="630"/>
+          <w:tab w:val="right" w:pos="720"/>
+          <w:tab w:val="left" w:pos="1418"/>
+        </w:tabs>
+        <w:spacing w:after="120"/>
+        <w:jc w:val="thaiDistribute"/>
+        <w:rPr>
+          <w:rFonts w:ascii="TH SarabunIT๙" w:eastAsia="Times New Roman" w:hAnsi="TH SarabunIT๙" w:cs="TH SarabunIT๙"/>
+          <w:color w:val="000000"/>
+          <w:sz w:val="32"/>
+          <w:szCs w:val="32"/>
+          <w:cs/>
+        </w:rPr>
+      </w:pPr>
+      <w:r>
+        <w:rPr>
+          <w:rFonts w:ascii="TH SarabunIT๙" w:eastAsia="Times New Roman" w:hAnsi="TH SarabunIT๙" w:cs="TH SarabunIT๙" w:hint="cs"/>
+          <w:color w:val="000000"/>
+          <w:sz w:val="32"/>
+          <w:szCs w:val="32"/>
+          <w:cs/>
+        </w:rPr>
+        <w:tab/>
+      </w:r>
+      <w:r>
+        <w:rPr>
+          <w:rFonts w:ascii="TH SarabunIT๙" w:eastAsia="Times New Roman" w:hAnsi="TH SarabunIT๙" w:cs="TH SarabunIT๙" w:hint="cs"/>
+          <w:color w:val="000000"/>
+          <w:sz w:val="32"/>
+          <w:szCs w:val="32"/>
+          <w:cs/>
+        </w:rPr>
+        <w:tab/>
+      </w:r>
+      <w:r>
+        <w:rPr>
+          <w:rFonts w:ascii="TH SarabunIT๙" w:eastAsia="Times New Roman" w:hAnsi="TH SarabunIT๙" w:cs="TH SarabunIT๙" w:hint="cs"/>
+          <w:color w:val="000000"/>
+          <w:sz w:val="32"/>
+          <w:szCs w:val="32"/>
+          <w:cs/>
+        </w:rPr>
+        <w:tab/>
+        <w:t>จึงเรียนมาเพื่อโปรดนำเรียนผู้อำนวยการเขต พิจารณาลงนามในหนังสือเรียน</w:t>
+      </w:r>
+      <w:r>
+        <w:rPr>
+          <w:rFonts w:ascii="TH SarabunIT๙" w:hAnsi="TH SarabunIT๙" w:cs="TH SarabunIT๙" w:hint="cs"/>
+          <w:color w:val="000000"/>
+          <w:sz w:val="32"/>
+          <w:szCs w:val="32"/>
+          <w:cs/>
+        </w:rPr>
+        <w:t>***</w:t>
+      </w:r>
+      <w:r>
+        <w:rPr>
+          <w:rFonts w:ascii="TH SarabunIT๙" w:hAnsi="TH SarabunIT๙" w:cs="TH SarabunIT๙" w:hint="cs"/>
+          <w:color w:val="000000"/>
+          <w:sz w:val="32"/>
+          <w:szCs w:val="32"/>
+          <w:cs/>
+        </w:rPr>
+        <w:t>หัวหน้า</w:t>
+      </w:r>
+      <w:r>
+        <w:rPr>
+          <w:rFonts w:ascii="TH SarabunIT๙" w:hAnsi="TH SarabunIT๙" w:cs="TH SarabunIT๙" w:hint="cs"/>
+          <w:color w:val="000000"/>
+          <w:sz w:val="32"/>
+          <w:szCs w:val="32"/>
+          <w:cs/>
+        </w:rPr>
+        <w:t>หน่วยงาน***</w:t>
+      </w:r>
+      <w:r>
+        <w:rPr>
+          <w:rFonts w:ascii="TH SarabunIT๙" w:eastAsia="Times New Roman" w:hAnsi="TH SarabunIT๙" w:cs="TH SarabunIT๙" w:hint="cs"/>
+          <w:color w:val="000000"/>
+          <w:sz w:val="32"/>
+          <w:szCs w:val="32"/>
+          <w:cs/>
+        </w:rPr>
+        <w:t xml:space="preserve"> ที่แนบมาพร้อมนี้</w:t>
+      </w:r>
+    </w:p>
+    <w:p>
+      <w:pPr>
+        <w:ind w:right="-116"/>
+        <w:jc w:val="thaiDistribute"/>
+        <w:rPr>
+          <w:rFonts w:ascii="TH SarabunIT๙" w:hAnsi="TH SarabunIT๙" w:cs="TH SarabunIT๙"/>
+          <w:sz w:val="32"/>
+          <w:szCs w:val="32"/>
+        </w:rPr>
+      </w:pPr>
+    </w:p>
+    <w:p>
+      <w:pPr>
+        <w:ind w:right="-116"/>
+        <w:jc w:val="thaiDistribute"/>
+        <w:rPr>
+          <w:rFonts w:ascii="TH SarabunIT๙" w:hAnsi="TH SarabunIT๙" w:cs="TH SarabunIT๙"/>
+          <w:sz w:val="32"/>
+          <w:szCs w:val="32"/>
+          <w:cs/>
+        </w:rPr>
+      </w:pPr>
+    </w:p>
+    <w:p>
+      <w:pPr>
+        <w:ind w:right="-116"/>
+        <w:rPr>
+          <w:rFonts w:ascii="TH SarabunIT๙" w:hAnsi="TH SarabunIT๙" w:cs="TH SarabunIT๙"/>
+          <w:sz w:val="32"/>
+          <w:szCs w:val="32"/>
+        </w:rPr>
+      </w:pPr>
+    </w:p>
+    <w:p>
+      <w:pPr>
+        <w:ind w:right="-116"/>
+        <w:rPr>
+          <w:rFonts w:ascii="TH SarabunIT๙" w:hAnsi="TH SarabunIT๙" w:cs="TH SarabunIT๙"/>
+          <w:sz w:val="32"/>
+          <w:szCs w:val="32"/>
+        </w:rPr>
+      </w:pPr>
+    </w:p>
+    <w:p>
+      <w:pPr>
+        <w:ind w:right="-116"/>
+        <w:rPr>
+          <w:rFonts w:ascii="TH SarabunIT๙" w:hAnsi="TH SarabunIT๙" w:cs="TH SarabunIT๙"/>
+          <w:sz w:val="32"/>
+          <w:szCs w:val="32"/>
+        </w:rPr>
+      </w:pPr>
+    </w:p>
+    <w:tbl>
+      <w:tblPr>
+        <w:tblpPr w:leftFromText="180" w:rightFromText="180" w:vertAnchor="text" w:horzAnchor="margin" w:tblpY="126"/>
+        <w:tblW w:w="0" w:type="auto"/>
+        <w:tblBorders>
+          <w:top w:val="single" w:sz="4" w:space="0" w:color="auto"/>
+          <w:left w:val="single" w:sz="4" w:space="0" w:color="auto"/>
+          <w:bottom w:val="single" w:sz="4" w:space="0" w:color="auto"/>
+          <w:right w:val="single" w:sz="4" w:space="0" w:color="auto"/>
+          <w:insideH w:val="single" w:sz="4" w:space="0" w:color="auto"/>
+          <w:insideV w:val="single" w:sz="4" w:space="0" w:color="auto"/>
+        </w:tblBorders>
+        <w:tblLook w:val="01E0" w:firstRow="1" w:lastRow="1" w:firstColumn="1" w:lastColumn="1" w:noHBand="0" w:noVBand="0"/>
+      </w:tblPr>
+      <w:tblGrid>
+        <w:gridCol w:w="4655"/>
+        <w:gridCol w:w="4633"/>
+      </w:tblGrid>
+      <w:tr>
+        <w:trPr>
+          <w:trHeight w:val="629"/>
+        </w:trPr>
+        <w:tc>
+          <w:tcPr>
+            <w:tcW w:w="4781" w:type="dxa"/>
+            <w:vAlign w:val="bottom"/>
+          </w:tcPr>
+          <w:p>
+            <w:pPr>
+              <w:keepNext/>
+              <w:jc w:val="center"/>
+              <w:outlineLvl w:val="0"/>
+              <w:rPr>
+                <w:rFonts w:ascii="TH SarabunIT๙" w:hAnsi="TH SarabunIT๙" w:cs="TH SarabunIT๙"/>
+                <w:sz w:val="32"/>
+                <w:szCs w:val="32"/>
+              </w:rPr>
+            </w:pPr>
+            <w:r>
+              <w:rPr>
+                <w:rFonts w:ascii="TH SarabunIT๙" w:hAnsi="TH SarabunIT๙" w:cs="TH SarabunIT๙"/>
+                <w:sz w:val="32"/>
+                <w:szCs w:val="32"/>
+                <w:cs/>
+              </w:rPr>
+              <w:t>เพื่อเสนอนำเรียนผู้อำนวยการเขตทุ่งครุ</w:t>
+            </w:r>
+          </w:p>
+          <w:p>
+            <w:pPr>
+              <w:jc w:val="center"/>
+              <w:rPr>
+                <w:rFonts w:ascii="TH SarabunIT๙" w:hAnsi="TH SarabunIT๙" w:cs="TH SarabunIT๙"/>
+                <w:sz w:val="32"/>
+                <w:szCs w:val="32"/>
+              </w:rPr>
+            </w:pPr>
+          </w:p>
+        </w:tc>
+        <w:tc>
+          <w:tcPr>
+            <w:tcW w:w="4768" w:type="dxa"/>
+          </w:tcPr>
+          <w:p>
+            <w:pPr>
+              <w:keepNext/>
+              <w:jc w:val="center"/>
+              <w:outlineLvl w:val="0"/>
+              <w:rPr>
+                <w:rFonts w:ascii="TH SarabunIT๙" w:hAnsi="TH SarabunIT๙" w:cs="TH SarabunIT๙"/>
+                <w:sz w:val="32"/>
+                <w:szCs w:val="32"/>
+              </w:rPr>
+            </w:pPr>
+            <w:r>
+              <w:rPr>
+                <w:rFonts w:ascii="TH SarabunIT๙" w:hAnsi="TH SarabunIT๙" w:cs="TH SarabunIT๙"/>
+                <w:sz w:val="32"/>
+                <w:szCs w:val="32"/>
+                <w:cs/>
+              </w:rPr>
+              <w:t>ข้อพิจารณา / คำสั่งเพิ่มเติม</w:t>
+            </w:r>
+          </w:p>
+          <w:p>
+            <w:pPr>
+              <w:jc w:val="center"/>
+              <w:rPr>
+                <w:rFonts w:ascii="TH SarabunIT๙" w:hAnsi="TH SarabunIT๙" w:cs="TH SarabunIT๙"/>
+                <w:sz w:val="32"/>
+                <w:szCs w:val="32"/>
+              </w:rPr>
+            </w:pPr>
+            <w:r>
+              <w:rPr>
+                <w:rFonts w:ascii="TH SarabunIT๙" w:hAnsi="TH SarabunIT๙" w:cs="TH SarabunIT๙"/>
+                <w:sz w:val="32"/>
+                <w:szCs w:val="32"/>
+                <w:cs/>
+              </w:rPr>
+              <w:t>(ผู้ผ่านเรื่อง)</w:t>
+            </w:r>
+          </w:p>
+        </w:tc>
+      </w:tr>
+      <w:tr>
+        <w:trPr>
+          <w:trHeight w:val="1669"/>
+        </w:trPr>
+        <w:tc>
+          <w:tcPr>
+            <w:tcW w:w="4781" w:type="dxa"/>
+            <w:vMerge w:val="restart"/>
+            <w:tcBorders>
+              <w:right w:val="single" w:sz="4" w:space="0" w:color="auto"/>
+            </w:tcBorders>
+          </w:tcPr>
+          <w:p>
+            <w:pPr>
+              <w:spacing w:before="120"/>
+              <w:rPr>
+                <w:rFonts w:ascii="TH SarabunIT๙" w:hAnsi="TH SarabunIT๙" w:cs="TH SarabunIT๙"/>
+                <w:sz w:val="32"/>
+                <w:szCs w:val="32"/>
+              </w:rPr>
+            </w:pPr>
+            <w:r>
+              <w:rPr>
+                <w:rFonts w:ascii="TH SarabunIT๙" w:hAnsi="TH SarabunIT๙" w:cs="TH SarabunIT๙"/>
+                <w:sz w:val="32"/>
+                <w:szCs w:val="32"/>
+                <w:cs/>
+              </w:rPr>
+              <w:t>(     )  เพื่อโปรดทราบ</w:t>
+            </w:r>
+            <w:r>
+              <w:rPr>
+                <w:rFonts w:ascii="TH SarabunIT๙" w:hAnsi="TH SarabunIT๙" w:cs="TH SarabunIT๙"/>
+                <w:sz w:val="32"/>
+                <w:szCs w:val="32"/>
+              </w:rPr>
+              <w:t xml:space="preserve">                         </w:t>
+            </w:r>
+          </w:p>
+          <w:p>
+            <w:pPr>
+              <w:rPr>
+                <w:rFonts w:ascii="TH SarabunIT๙" w:hAnsi="TH SarabunIT๙" w:cs="TH SarabunIT๙"/>
+                <w:sz w:val="32"/>
+                <w:szCs w:val="32"/>
+              </w:rPr>
+            </w:pPr>
+            <w:r>
+              <w:rPr>
+                <w:rFonts w:ascii="TH SarabunIT๙" w:hAnsi="TH SarabunIT๙" w:cs="TH SarabunIT๙"/>
+                <w:sz w:val="32"/>
+                <w:szCs w:val="32"/>
+                <w:cs/>
+              </w:rPr>
+              <w:t xml:space="preserve">(     )  เพื่อควรเสนอ....................................... </w:t>
+            </w:r>
+            <w:r>
+              <w:rPr>
+                <w:rFonts w:ascii="TH SarabunIT๙" w:hAnsi="TH SarabunIT๙" w:cs="TH SarabunIT๙"/>
+                <w:sz w:val="32"/>
+                <w:szCs w:val="32"/>
+              </w:rPr>
+              <w:t xml:space="preserve">                      </w:t>
+            </w:r>
+          </w:p>
+          <w:p>
+            <w:pPr>
+              <w:rPr>
+                <w:rFonts w:ascii="TH SarabunIT๙" w:hAnsi="TH SarabunIT๙" w:cs="TH SarabunIT๙"/>
+                <w:sz w:val="32"/>
+                <w:szCs w:val="32"/>
+              </w:rPr>
+            </w:pPr>
+            <w:r>
+              <w:rPr>
+                <w:rFonts w:ascii="TH SarabunIT๙" w:hAnsi="TH SarabunIT๙" w:cs="TH SarabunIT๙"/>
+                <w:sz w:val="32"/>
+                <w:szCs w:val="32"/>
+                <w:cs/>
+              </w:rPr>
+              <w:t>(     )  เพื่อโปรดพิจารณาลงนาม</w:t>
+            </w:r>
+            <w:r>
+              <w:rPr>
+                <w:rFonts w:ascii="TH SarabunIT๙" w:hAnsi="TH SarabunIT๙" w:cs="TH SarabunIT๙"/>
+                <w:sz w:val="32"/>
+                <w:szCs w:val="32"/>
+              </w:rPr>
+              <w:t xml:space="preserve">                      </w:t>
+            </w:r>
+          </w:p>
+          <w:p>
+            <w:pPr>
+              <w:rPr>
+                <w:rFonts w:ascii="TH SarabunIT๙" w:hAnsi="TH SarabunIT๙" w:cs="TH SarabunIT๙"/>
+                <w:sz w:val="32"/>
+                <w:szCs w:val="32"/>
+              </w:rPr>
+            </w:pPr>
+            <w:r>
+              <w:rPr>
+                <w:rFonts w:ascii="TH SarabunIT๙" w:hAnsi="TH SarabunIT๙" w:cs="TH SarabunIT๙"/>
+                <w:sz w:val="32"/>
+                <w:szCs w:val="32"/>
+                <w:cs/>
+              </w:rPr>
+              <w:t xml:space="preserve">(     )  อื่นๆ....................................................       </w:t>
+            </w:r>
+            <w:r>
+              <w:rPr>
+                <w:rFonts w:ascii="TH SarabunIT๙" w:hAnsi="TH SarabunIT๙" w:cs="TH SarabunIT๙"/>
+                <w:sz w:val="32"/>
+                <w:szCs w:val="32"/>
+              </w:rPr>
+              <w:t xml:space="preserve">             </w:t>
+            </w:r>
+          </w:p>
+          <w:p>
+            <w:pPr>
+              <w:jc w:val="thaiDistribute"/>
+              <w:rPr>
+                <w:rFonts w:ascii="TH SarabunIT๙" w:hAnsi="TH SarabunIT๙" w:cs="TH SarabunIT๙"/>
+                <w:sz w:val="32"/>
+                <w:szCs w:val="32"/>
+              </w:rPr>
+            </w:pPr>
+          </w:p>
+          <w:p>
+            <w:pPr>
+              <w:rPr>
+                <w:rFonts w:ascii="TH SarabunIT๙" w:hAnsi="TH SarabunIT๙" w:cs="TH SarabunIT๙"/>
+                <w:sz w:val="32"/>
+                <w:szCs w:val="32"/>
+              </w:rPr>
+            </w:pPr>
+            <w:r>
+              <w:rPr>
+                <w:rFonts w:ascii="TH SarabunIT๙" w:hAnsi="TH SarabunIT๙" w:cs="TH SarabunIT๙" w:hint="cs"/>
+                <w:sz w:val="32"/>
+                <w:szCs w:val="32"/>
+                <w:cs/>
+              </w:rPr>
+              <w:t xml:space="preserve">           </w:t>
+            </w:r>
+            <w:r>
+              <w:rPr>
+                <w:rFonts w:ascii="TH SarabunIT๙" w:hAnsi="TH SarabunIT๙" w:cs="TH SarabunIT๙"/>
+                <w:sz w:val="32"/>
+                <w:szCs w:val="32"/>
+                <w:cs/>
+              </w:rPr>
+              <w:t>(ลงชื่อ)..............................................</w:t>
+            </w:r>
+          </w:p>
+          <w:p>
+            <w:pPr>
+              <w:rPr>
+                <w:rFonts w:ascii="TH SarabunIT๙" w:hAnsi="TH SarabunIT๙" w:cs="TH SarabunIT๙"/>
+                <w:sz w:val="32"/>
+                <w:szCs w:val="32"/>
+              </w:rPr>
+            </w:pPr>
+          </w:p>
+        </w:tc>
+        <w:tc>
+          <w:tcPr>
+            <w:tcW w:w="4768" w:type="dxa"/>
+            <w:tcBorders>
+              <w:left w:val="single" w:sz="4" w:space="0" w:color="auto"/>
+              <w:right w:val="single" w:sz="4" w:space="0" w:color="auto"/>
+            </w:tcBorders>
+          </w:tcPr>
+          <w:p>
+            <w:pPr>
+              <w:rPr>
+                <w:rFonts w:ascii="TH SarabunIT๙" w:hAnsi="TH SarabunIT๙" w:cs="TH SarabunIT๙"/>
+                <w:sz w:val="32"/>
+                <w:szCs w:val="32"/>
+              </w:rPr>
+            </w:pPr>
+          </w:p>
+          <w:p>
+            <w:pPr>
+              <w:rPr>
+                <w:rFonts w:ascii="TH SarabunIT๙" w:hAnsi="TH SarabunIT๙" w:cs="TH SarabunIT๙"/>
+                <w:sz w:val="32"/>
+                <w:szCs w:val="32"/>
+              </w:rPr>
+            </w:pPr>
+          </w:p>
+          <w:p>
+            <w:pPr>
+              <w:rPr>
+                <w:rFonts w:ascii="TH SarabunIT๙" w:hAnsi="TH SarabunIT๙" w:cs="TH SarabunIT๙"/>
+                <w:sz w:val="32"/>
+                <w:szCs w:val="32"/>
+              </w:rPr>
+            </w:pPr>
+          </w:p>
+          <w:p>
+            <w:pPr>
+              <w:rPr>
+                <w:rFonts w:ascii="TH SarabunIT๙" w:hAnsi="TH SarabunIT๙" w:cs="TH SarabunIT๙"/>
+                <w:sz w:val="32"/>
+                <w:szCs w:val="32"/>
+              </w:rPr>
+            </w:pPr>
+          </w:p>
+          <w:p>
+            <w:pPr>
+              <w:rPr>
+                <w:rFonts w:ascii="TH SarabunIT๙" w:hAnsi="TH SarabunIT๙" w:cs="TH SarabunIT๙"/>
+                <w:sz w:val="32"/>
+                <w:szCs w:val="32"/>
+              </w:rPr>
+            </w:pPr>
+          </w:p>
+        </w:tc>
+      </w:tr>
+      <w:tr>
+        <w:trPr>
+          <w:trHeight w:val="597"/>
+        </w:trPr>
+        <w:tc>
+          <w:tcPr>
+            <w:tcW w:w="4781" w:type="dxa"/>
+            <w:vMerge/>
+            <w:tcBorders>
+              <w:right w:val="single" w:sz="4" w:space="0" w:color="auto"/>
+            </w:tcBorders>
+          </w:tcPr>
+          <w:p>
+            <w:pPr>
+              <w:spacing w:before="360"/>
+              <w:rPr>
+                <w:rFonts w:ascii="TH SarabunIT๙" w:hAnsi="TH SarabunIT๙" w:cs="TH SarabunIT๙"/>
+                <w:sz w:val="32"/>
+                <w:szCs w:val="32"/>
+                <w:cs/>
+              </w:rPr>
+            </w:pPr>
+          </w:p>
+        </w:tc>
+        <w:tc>
+          <w:tcPr>
+            <w:tcW w:w="4768" w:type="dxa"/>
+            <w:tcBorders>
+              <w:left w:val="single" w:sz="4" w:space="0" w:color="auto"/>
+              <w:right w:val="single" w:sz="4" w:space="0" w:color="auto"/>
+            </w:tcBorders>
+            <w:vAlign w:val="center"/>
+          </w:tcPr>
+          <w:p>
+            <w:pPr>
+              <w:jc w:val="center"/>
+              <w:rPr>
+                <w:rFonts w:ascii="TH SarabunIT๙" w:hAnsi="TH SarabunIT๙" w:cs="TH SarabunIT๙"/>
+                <w:sz w:val="32"/>
+                <w:szCs w:val="32"/>
+                <w:cs/>
+              </w:rPr>
+            </w:pPr>
+            <w:r>
+              <w:rPr>
+                <w:rFonts w:ascii="TH SarabunIT๙" w:hAnsi="TH SarabunIT๙" w:cs="TH SarabunIT๙"/>
+                <w:sz w:val="32"/>
+                <w:szCs w:val="32"/>
+                <w:cs/>
+              </w:rPr>
+              <w:t>ผู้มีอำนาจในการสั่งการ</w:t>
+            </w:r>
+          </w:p>
+        </w:tc>
+      </w:tr>
+      <w:tr>
+        <w:trPr>
+          <w:trHeight w:val="2370"/>
+        </w:trPr>
+        <w:tc>
+          <w:tcPr>
+            <w:tcW w:w="4781" w:type="dxa"/>
+            <w:vMerge/>
+            <w:tcBorders>
+              <w:right w:val="single" w:sz="4" w:space="0" w:color="auto"/>
+            </w:tcBorders>
+          </w:tcPr>
+          <w:p>
+            <w:pPr>
+              <w:spacing w:before="360"/>
+              <w:rPr>
+                <w:rFonts w:ascii="TH SarabunIT๙" w:hAnsi="TH SarabunIT๙" w:cs="TH SarabunIT๙"/>
+                <w:sz w:val="32"/>
+                <w:szCs w:val="32"/>
+                <w:cs/>
+              </w:rPr>
+            </w:pPr>
+          </w:p>
+        </w:tc>
+        <w:tc>
+          <w:tcPr>
+            <w:tcW w:w="4768" w:type="dxa"/>
+            <w:tcBorders>
+              <w:left w:val="single" w:sz="4" w:space="0" w:color="auto"/>
+              <w:right w:val="single" w:sz="4" w:space="0" w:color="auto"/>
+            </w:tcBorders>
+          </w:tcPr>
+          <w:p>
+            <w:pPr>
+              <w:spacing w:before="120"/>
+              <w:rPr>
+                <w:rFonts w:ascii="TH SarabunIT๙" w:hAnsi="TH SarabunIT๙" w:cs="TH SarabunIT๙"/>
+                <w:sz w:val="32"/>
+                <w:szCs w:val="32"/>
+                <w:cs/>
+              </w:rPr>
+            </w:pPr>
+            <w:r>
+              <w:rPr>
+                <w:rFonts w:ascii="TH SarabunIT๙" w:hAnsi="TH SarabunIT๙" w:cs="TH SarabunIT๙"/>
+                <w:sz w:val="32"/>
+                <w:szCs w:val="32"/>
+                <w:cs/>
+              </w:rPr>
+              <w:t>(     )  ทราบ</w:t>
+            </w:r>
+            <w:r>
+              <w:rPr>
+                <w:rFonts w:ascii="TH SarabunIT๙" w:hAnsi="TH SarabunIT๙" w:cs="TH SarabunIT๙"/>
+                <w:sz w:val="32"/>
+                <w:szCs w:val="32"/>
+              </w:rPr>
+              <w:t xml:space="preserve">                        </w:t>
+            </w:r>
+            <w:r>
+              <w:rPr>
+                <w:rFonts w:ascii="TH SarabunIT๙" w:hAnsi="TH SarabunIT๙" w:cs="TH SarabunIT๙"/>
+                <w:sz w:val="32"/>
+                <w:szCs w:val="32"/>
+                <w:cs/>
+              </w:rPr>
+              <w:t>(    )  ลงนามแล้ว</w:t>
+            </w:r>
+            <w:r>
+              <w:rPr>
+                <w:rFonts w:ascii="TH SarabunIT๙" w:hAnsi="TH SarabunIT๙" w:cs="TH SarabunIT๙"/>
+                <w:sz w:val="32"/>
+                <w:szCs w:val="32"/>
+              </w:rPr>
+              <w:t xml:space="preserve">     </w:t>
+            </w:r>
+            <w:r>
+              <w:rPr>
+                <w:rFonts w:ascii="TH SarabunIT๙" w:hAnsi="TH SarabunIT๙" w:cs="TH SarabunIT๙"/>
+                <w:sz w:val="32"/>
+                <w:szCs w:val="32"/>
+                <w:cs/>
+              </w:rPr>
+              <w:t xml:space="preserve">          </w:t>
+            </w:r>
+            <w:r>
+              <w:rPr>
+                <w:rFonts w:ascii="TH SarabunIT๙" w:hAnsi="TH SarabunIT๙" w:cs="TH SarabunIT๙"/>
+                <w:sz w:val="32"/>
+                <w:szCs w:val="32"/>
+              </w:rPr>
+              <w:t xml:space="preserve">                      </w:t>
+            </w:r>
+            <w:r>
+              <w:rPr>
+                <w:rFonts w:ascii="TH SarabunIT๙" w:hAnsi="TH SarabunIT๙" w:cs="TH SarabunIT๙"/>
+                <w:sz w:val="32"/>
+                <w:szCs w:val="32"/>
+                <w:cs/>
+              </w:rPr>
+              <w:t xml:space="preserve">  (     )  เห็นชอบ</w:t>
+            </w:r>
+            <w:r>
+              <w:rPr>
+                <w:rFonts w:ascii="TH SarabunIT๙" w:hAnsi="TH SarabunIT๙" w:cs="TH SarabunIT๙"/>
+                <w:sz w:val="32"/>
+                <w:szCs w:val="32"/>
+              </w:rPr>
+              <w:t xml:space="preserve">                     </w:t>
+            </w:r>
+            <w:r>
+              <w:rPr>
+                <w:rFonts w:ascii="TH SarabunIT๙" w:hAnsi="TH SarabunIT๙" w:cs="TH SarabunIT๙"/>
+                <w:sz w:val="32"/>
+                <w:szCs w:val="32"/>
+                <w:cs/>
+              </w:rPr>
+              <w:t>(    )  อนุมัติ</w:t>
+            </w:r>
+          </w:p>
+          <w:p>
+            <w:pPr>
+              <w:rPr>
+                <w:rFonts w:ascii="TH SarabunIT๙" w:hAnsi="TH SarabunIT๙" w:cs="TH SarabunIT๙"/>
+                <w:sz w:val="32"/>
+                <w:szCs w:val="32"/>
+              </w:rPr>
+            </w:pPr>
+            <w:r>
+              <w:rPr>
+                <w:rFonts w:ascii="TH SarabunIT๙" w:hAnsi="TH SarabunIT๙" w:cs="TH SarabunIT๙"/>
+                <w:sz w:val="32"/>
+                <w:szCs w:val="32"/>
+                <w:cs/>
+              </w:rPr>
+              <w:t xml:space="preserve">(  </w:t>
+            </w:r>
+            <w:r>
+              <w:rPr>
+                <w:rFonts w:ascii="TH SarabunIT๙" w:hAnsi="TH SarabunIT๙" w:cs="TH SarabunIT๙" w:hint="cs"/>
+                <w:sz w:val="32"/>
+                <w:szCs w:val="32"/>
+                <w:cs/>
+              </w:rPr>
+              <w:t xml:space="preserve">  </w:t>
+            </w:r>
+            <w:r>
+              <w:rPr>
+                <w:rFonts w:ascii="TH SarabunIT๙" w:hAnsi="TH SarabunIT๙" w:cs="TH SarabunIT๙"/>
+                <w:sz w:val="32"/>
+                <w:szCs w:val="32"/>
+                <w:cs/>
+              </w:rPr>
+              <w:t xml:space="preserve"> )  อื่นๆ..............................................</w:t>
+            </w:r>
+            <w:r>
+              <w:rPr>
+                <w:rFonts w:ascii="TH SarabunIT๙" w:hAnsi="TH SarabunIT๙" w:cs="TH SarabunIT๙"/>
+                <w:sz w:val="32"/>
+                <w:szCs w:val="32"/>
+              </w:rPr>
+              <w:t xml:space="preserve"> </w:t>
+            </w:r>
+          </w:p>
+          <w:p>
+            <w:pPr>
+              <w:rPr>
+                <w:rFonts w:ascii="TH SarabunIT๙" w:hAnsi="TH SarabunIT๙" w:cs="TH SarabunIT๙"/>
+                <w:sz w:val="32"/>
+                <w:szCs w:val="32"/>
+              </w:rPr>
+            </w:pPr>
+            <w:r>
+              <w:rPr>
+                <w:rFonts w:ascii="TH SarabunIT๙" w:hAnsi="TH SarabunIT๙" w:cs="TH SarabunIT๙"/>
+                <w:sz w:val="32"/>
+                <w:szCs w:val="32"/>
+              </w:rPr>
+              <w:t xml:space="preserve">                </w:t>
+            </w:r>
+          </w:p>
+          <w:p>
+            <w:pPr>
+              <w:rPr>
+                <w:rFonts w:ascii="TH SarabunIT๙" w:hAnsi="TH SarabunIT๙" w:cs="TH SarabunIT๙"/>
+                <w:sz w:val="32"/>
+                <w:szCs w:val="32"/>
+              </w:rPr>
+            </w:pPr>
+            <w:r>
+              <w:rPr>
+                <w:rFonts w:ascii="TH SarabunIT๙" w:hAnsi="TH SarabunIT๙" w:cs="TH SarabunIT๙"/>
+                <w:sz w:val="32"/>
+                <w:szCs w:val="32"/>
+              </w:rPr>
+              <w:t xml:space="preserve">         </w:t>
+            </w:r>
+            <w:r>
+              <w:rPr>
+                <w:rFonts w:ascii="TH SarabunIT๙" w:hAnsi="TH SarabunIT๙" w:cs="TH SarabunIT๙"/>
+                <w:sz w:val="32"/>
+                <w:szCs w:val="32"/>
+                <w:cs/>
+              </w:rPr>
+              <w:t>(ลงชื่อ)...........................................</w:t>
+            </w:r>
+          </w:p>
+          <w:p>
+            <w:pPr>
+              <w:rPr>
+                <w:rFonts w:ascii="TH SarabunIT๙" w:hAnsi="TH SarabunIT๙" w:cs="TH SarabunIT๙"/>
+                <w:sz w:val="32"/>
+                <w:szCs w:val="32"/>
+              </w:rPr>
+            </w:pPr>
+            <w:r>
+              <w:rPr>
+                <w:rFonts w:ascii="TH SarabunIT๙" w:hAnsi="TH SarabunIT๙" w:cs="TH SarabunIT๙"/>
+                <w:sz w:val="32"/>
+                <w:szCs w:val="32"/>
+              </w:rPr>
+              <w:t xml:space="preserve">                 </w:t>
+            </w:r>
+          </w:p>
+        </w:tc>
+      </w:tr>
+    </w:tbl>
+    <w:p>
+      <w:pPr>
+        <w:jc w:val="thaiDistribute"/>
+        <w:rPr>
+          <w:rFonts w:ascii="TH SarabunIT๙" w:hAnsi="TH SarabunIT๙" w:cs="TH SarabunIT๙"/>
+          <w:sz w:val="32"/>
+          <w:szCs w:val="32"/>
+          <w:cs/>
+        </w:rPr>
+      </w:pPr>
+    </w:p>
+    <w:p>
+      <w:pPr>
         <w:rPr>
           <w:rFonts w:ascii="TH SarabunIT๙" w:hAnsi="TH SarabunIT๙" w:cs="TH SarabunIT๙"/>
           <w:sz w:val="32"/>
@@ -19823,15 +21610,7 @@
     </w:p>
     <w:p>
       <w:pPr>
-        <w:rPr>
-          <w:rFonts w:ascii="TH SarabunIT๙" w:hAnsi="TH SarabunIT๙" w:cs="TH SarabunIT๙"/>
-          <w:sz w:val="32"/>
-          <w:szCs w:val="32"/>
-        </w:rPr>
-      </w:pPr>
-    </w:p>
-    <w:p>
-      <w:pPr>
+        <w:spacing w:before="120"/>
         <w:rPr>
           <w:rFonts w:ascii="TH SarabunIT๙" w:hAnsi="TH SarabunIT๙" w:cs="TH SarabunIT๙"/>
           <w:sz w:val="32"/>
@@ -20376,12 +22155,39 @@
       </w:r>
       <w:r>
         <w:rPr>
-          <w:rFonts w:ascii="TH SarabunIT๙" w:hAnsi="TH SarabunIT๙" w:cs="TH SarabunIT๙"/>
-          <w:sz w:val="32"/>
-          <w:szCs w:val="32"/>
-          <w:cs/>
-        </w:rPr>
-        <w:t>สอบสวนทายาทผู้มีสิทธิรับมรดก ของ</w:t>
+          <w:rFonts w:ascii="TH SarabunIT๙" w:hAnsi="TH SarabunIT๙" w:cs="TH SarabunIT๙" w:hint="cs"/>
+          <w:sz w:val="32"/>
+          <w:szCs w:val="32"/>
+          <w:cs/>
+        </w:rPr>
+        <w:t>การ</w:t>
+      </w:r>
+      <w:r>
+        <w:rPr>
+          <w:rFonts w:ascii="TH SarabunIT๙" w:hAnsi="TH SarabunIT๙" w:cs="TH SarabunIT๙"/>
+          <w:sz w:val="32"/>
+          <w:szCs w:val="32"/>
+          <w:cs/>
+        </w:rPr>
+        <w:t>สอบสวนทายาทผู้มีสิทธิรับมรดก</w:t>
+      </w:r>
+      <w:r>
+        <w:rPr>
+          <w:rFonts w:ascii="TH SarabunIT๙" w:hAnsi="TH SarabunIT๙" w:cs="TH SarabunIT๙"/>
+          <w:sz w:val="32"/>
+          <w:szCs w:val="32"/>
+          <w:cs/>
+        </w:rPr>
+        <w:t>ของ</w:t>
+      </w:r>
+      <w:r>
+        <w:rPr>
+          <w:rFonts w:ascii="TH SarabunIT๙" w:hAnsi="TH SarabunIT๙" w:cs="TH SarabunIT๙" w:hint="cs"/>
+          <w:sz w:val="32"/>
+          <w:szCs w:val="32"/>
+          <w:cs/>
+        </w:rPr>
+        <w:t xml:space="preserve"> </w:t>
       </w:r>
       <w:r>
         <w:rPr>
@@ -20423,7 +22229,7 @@
       <w:pPr>
         <w:spacing w:line="360" w:lineRule="auto"/>
         <w:rPr>
-          <w:rFonts w:ascii="TH SarabunIT๙" w:hAnsi="TH SarabunIT๙" w:cs="TH SarabunIT๙" w:hint="cs"/>
+          <w:rFonts w:ascii="TH SarabunIT๙" w:hAnsi="TH SarabunIT๙" w:cs="TH SarabunIT๙"/>
           <w:sz w:val="32"/>
           <w:szCs w:val="32"/>
           <w:cs/>
@@ -20446,6 +22252,15 @@
           <w:cs/>
         </w:rPr>
         <w:tab/>
+      </w:r>
+      <w:r>
+        <w:rPr>
+          <w:rFonts w:ascii="TH SarabunIT๙" w:hAnsi="TH SarabunIT๙" w:cs="TH SarabunIT๙" w:hint="cs"/>
+          <w:sz w:val="32"/>
+          <w:szCs w:val="32"/>
+          <w:cs/>
+        </w:rPr>
+        <w:t>***หัวหน้าหน่วยงาน***</w:t>
       </w:r>
     </w:p>
     <w:p>
@@ -20492,16 +22307,16 @@
           <w:szCs w:val="32"/>
           <w:cs/>
         </w:rPr>
-        <w:t xml:space="preserve"> </w:t>
-      </w:r>
-      <w:r>
-        <w:rPr>
-          <w:rFonts w:ascii="TH SarabunIT๙" w:hAnsi="TH SarabunIT๙" w:cs="TH SarabunIT๙" w:hint="cs"/>
-          <w:sz w:val="32"/>
-          <w:szCs w:val="32"/>
-          <w:cs/>
-        </w:rPr>
-        <w:t xml:space="preserve"> ที่ </w:t>
+        <w:t xml:space="preserve">***หน่วยงาน*** </w:t>
+      </w:r>
+      <w:r>
+        <w:rPr>
+          <w:rFonts w:ascii="TH SarabunIT๙" w:hAnsi="TH SarabunIT๙" w:cs="TH SarabunIT๙" w:hint="cs"/>
+          <w:sz w:val="32"/>
+          <w:szCs w:val="32"/>
+          <w:cs/>
+        </w:rPr>
+        <w:t xml:space="preserve">ที่ </w:t>
       </w:r>
       <w:r>
         <w:rPr>
@@ -20610,64 +22425,73 @@
           <w:szCs w:val="32"/>
         </w:rPr>
       </w:pPr>
+      <w:r>
+        <w:rPr>
+          <w:rFonts w:ascii="TH SarabunIT๙" w:hAnsi="TH SarabunIT๙" w:cs="TH SarabunIT๙"/>
+          <w:sz w:val="32"/>
+          <w:szCs w:val="32"/>
+        </w:rPr>
+        <w:tab/>
+      </w:r>
+      <w:r>
+        <w:rPr>
+          <w:rFonts w:ascii="TH SarabunIT๙" w:hAnsi="TH SarabunIT๙" w:cs="TH SarabunIT๙"/>
+          <w:sz w:val="32"/>
+          <w:szCs w:val="32"/>
+        </w:rPr>
+        <w:tab/>
+      </w:r>
+      <w:r>
+        <w:rPr>
+          <w:rFonts w:ascii="TH SarabunIT๙" w:hAnsi="TH SarabunIT๙" w:cs="TH SarabunIT๙"/>
+          <w:spacing w:val="-4"/>
+          <w:sz w:val="32"/>
+          <w:szCs w:val="32"/>
+          <w:cs/>
+        </w:rPr>
+        <w:t>ตามหนังสือที่อ้างถึง</w:t>
+      </w:r>
+      <w:r>
+        <w:rPr>
+          <w:rFonts w:ascii="TH SarabunIT๙" w:hAnsi="TH SarabunIT๙" w:cs="TH SarabunIT๙" w:hint="cs"/>
+          <w:spacing w:val="-4"/>
+          <w:sz w:val="32"/>
+          <w:szCs w:val="32"/>
+          <w:cs/>
+        </w:rPr>
+        <w:t xml:space="preserve"> </w:t>
+      </w:r>
+      <w:r>
+        <w:rPr>
+          <w:rFonts w:ascii="TH SarabunIT๙" w:hAnsi="TH SarabunIT๙" w:cs="TH SarabunIT๙" w:hint="cs"/>
+          <w:sz w:val="32"/>
+          <w:szCs w:val="32"/>
+          <w:cs/>
+        </w:rPr>
+        <w:t>***หน่วยงาน***</w:t>
+      </w:r>
+      <w:r>
+        <w:rPr>
+          <w:rFonts w:ascii="TH SarabunIT๙" w:hAnsi="TH SarabunIT๙" w:cs="TH SarabunIT๙" w:hint="cs"/>
+          <w:spacing w:val="-4"/>
+          <w:sz w:val="32"/>
+          <w:szCs w:val="32"/>
+          <w:cs/>
+        </w:rPr>
+        <w:t>ขอความอนุเคราะห์ให้</w:t>
+      </w:r>
+      <w:r>
+        <w:rPr>
+          <w:rFonts w:ascii="TH SarabunIT๙" w:hAnsi="TH SarabunIT๙" w:cs="TH SarabunIT๙"/>
+          <w:spacing w:val="-4"/>
+          <w:sz w:val="32"/>
+          <w:szCs w:val="32"/>
+          <w:cs/>
+        </w:rPr>
+        <w:t>สำนักงานเขตทุ่งครุสอบสวนปากคำ</w:t>
+      </w:r>
       <w:bookmarkStart w:id="0" w:name="_GoBack"/>
       <w:bookmarkEnd w:id="0"/>
-      <w:r>
-        <w:rPr>
-          <w:rFonts w:ascii="TH SarabunIT๙" w:hAnsi="TH SarabunIT๙" w:cs="TH SarabunIT๙"/>
-          <w:sz w:val="32"/>
-          <w:szCs w:val="32"/>
-        </w:rPr>
-        <w:tab/>
-      </w:r>
-      <w:r>
-        <w:rPr>
-          <w:rFonts w:ascii="TH SarabunIT๙" w:hAnsi="TH SarabunIT๙" w:cs="TH SarabunIT๙"/>
-          <w:sz w:val="32"/>
-          <w:szCs w:val="32"/>
-        </w:rPr>
-        <w:tab/>
-      </w:r>
-      <w:r>
-        <w:rPr>
-          <w:rFonts w:ascii="TH SarabunIT๙" w:hAnsi="TH SarabunIT๙" w:cs="TH SarabunIT๙"/>
-          <w:spacing w:val="-4"/>
-          <w:sz w:val="32"/>
-          <w:szCs w:val="32"/>
-          <w:cs/>
-        </w:rPr>
-        <w:t>ตามหนังสือที่อ้างถึง</w:t>
-      </w:r>
-      <w:r>
-        <w:rPr>
-          <w:rFonts w:ascii="TH SarabunIT๙" w:hAnsi="TH SarabunIT๙" w:cs="TH SarabunIT๙" w:hint="cs"/>
-          <w:spacing w:val="-4"/>
-          <w:sz w:val="32"/>
-          <w:szCs w:val="32"/>
-          <w:cs/>
-        </w:rPr>
-        <w:t xml:space="preserve"> (หน่วยงาน) </w:t>
-      </w:r>
-      <w:r>
-        <w:rPr>
-          <w:rFonts w:ascii="TH SarabunIT๙" w:hAnsi="TH SarabunIT๙" w:cs="TH SarabunIT๙" w:hint="cs"/>
-          <w:spacing w:val="-4"/>
-          <w:sz w:val="32"/>
-          <w:szCs w:val="32"/>
-          <w:cs/>
-        </w:rPr>
-        <w:t>ขอความอนุเคราะห์ให้</w:t>
-      </w:r>
-      <w:r>
-        <w:rPr>
-          <w:rFonts w:ascii="TH SarabunIT๙" w:hAnsi="TH SarabunIT๙" w:cs="TH SarabunIT๙"/>
-          <w:spacing w:val="-4"/>
-          <w:sz w:val="32"/>
-          <w:szCs w:val="32"/>
-          <w:cs/>
-        </w:rPr>
-        <w:t>สำนักงานเขตทุ่งครุสอบสวนปากคำ</w:t>
-      </w:r>
       <w:r>
         <w:rPr>
           <w:rFonts w:ascii="TH SarabunIT๙" w:hAnsi="TH SarabunIT๙" w:cs="TH SarabunIT๙" w:hint="cs"/>
@@ -22044,7 +23868,7 @@
 </file>
 
 <file path=customXml/itemProps1.xml><?xml version="1.0" encoding="utf-8"?>
-<ds:datastoreItem xmlns:ds="http://schemas.openxmlformats.org/officeDocument/2006/customXml" ds:itemID="{CF9615ED-7C8F-4F14-AD0B-5420ED71A812}">
+<ds:datastoreItem xmlns:ds="http://schemas.openxmlformats.org/officeDocument/2006/customXml" ds:itemID="{B79C7907-4759-4BEC-8486-C9689E998542}">
   <ds:schemaRefs>
     <ds:schemaRef ds:uri="http://schemas.openxmlformats.org/officeDocument/2006/bibliography"/>
   </ds:schemaRefs>

</xml_diff>